<commit_message>
add enhancements based on review
</commit_message>
<xml_diff>
--- a/DBDesignLab1.docx
+++ b/DBDesignLab1.docx
@@ -6,9 +6,13 @@
       <w:pPr>
         <w:spacing w:after="160"/>
         <w:jc w:val="center"/>
+        <w:rPr>
+          <w:rFonts w:ascii="Times New Roman" w:hAnsi="Times New Roman" w:cs="Times New Roman"/>
+        </w:rPr>
       </w:pPr>
       <w:r>
         <w:rPr>
+          <w:rFonts w:ascii="Times New Roman" w:hAnsi="Times New Roman" w:cs="Times New Roman"/>
           <w:b/>
           <w:bCs/>
           <w:color w:val="000000"/>
@@ -22,9 +26,13 @@
       <w:pPr>
         <w:spacing w:after="160"/>
         <w:jc w:val="center"/>
+        <w:rPr>
+          <w:rFonts w:ascii="Times New Roman" w:hAnsi="Times New Roman" w:cs="Times New Roman"/>
+        </w:rPr>
       </w:pPr>
       <w:r>
         <w:rPr>
+          <w:rFonts w:ascii="Times New Roman" w:hAnsi="Times New Roman" w:cs="Times New Roman"/>
           <w:b/>
           <w:bCs/>
           <w:color w:val="000000"/>
@@ -38,10 +46,14 @@
       <w:pPr>
         <w:spacing w:after="160"/>
         <w:jc w:val="center"/>
+        <w:rPr>
+          <w:rFonts w:ascii="Times New Roman" w:hAnsi="Times New Roman" w:cs="Times New Roman"/>
+        </w:rPr>
       </w:pPr>
       <w:proofErr w:type="spellStart"/>
       <w:r>
         <w:rPr>
+          <w:rFonts w:ascii="Times New Roman" w:hAnsi="Times New Roman" w:cs="Times New Roman"/>
           <w:color w:val="000000"/>
           <w:sz w:val="28"/>
           <w:szCs w:val="28"/>
@@ -51,6 +63,7 @@
       <w:proofErr w:type="spellEnd"/>
       <w:r>
         <w:rPr>
+          <w:rFonts w:ascii="Times New Roman" w:hAnsi="Times New Roman" w:cs="Times New Roman"/>
           <w:color w:val="000000"/>
           <w:sz w:val="28"/>
           <w:szCs w:val="28"/>
@@ -60,6 +73,7 @@
       <w:proofErr w:type="spellStart"/>
       <w:r>
         <w:rPr>
+          <w:rFonts w:ascii="Times New Roman" w:hAnsi="Times New Roman" w:cs="Times New Roman"/>
           <w:color w:val="000000"/>
           <w:sz w:val="28"/>
           <w:szCs w:val="28"/>
@@ -69,6 +83,7 @@
       <w:proofErr w:type="spellEnd"/>
       <w:r>
         <w:rPr>
+          <w:rFonts w:ascii="Times New Roman" w:hAnsi="Times New Roman" w:cs="Times New Roman"/>
           <w:color w:val="000000"/>
           <w:sz w:val="28"/>
           <w:szCs w:val="28"/>
@@ -78,6 +93,7 @@
       <w:proofErr w:type="spellStart"/>
       <w:r>
         <w:rPr>
+          <w:rFonts w:ascii="Times New Roman" w:hAnsi="Times New Roman" w:cs="Times New Roman"/>
           <w:color w:val="000000"/>
           <w:sz w:val="28"/>
           <w:szCs w:val="28"/>
@@ -87,6 +103,7 @@
       <w:proofErr w:type="spellEnd"/>
       <w:r>
         <w:rPr>
+          <w:rFonts w:ascii="Times New Roman" w:hAnsi="Times New Roman" w:cs="Times New Roman"/>
           <w:color w:val="000000"/>
           <w:sz w:val="28"/>
           <w:szCs w:val="28"/>
@@ -96,6 +113,7 @@
       <w:proofErr w:type="spellStart"/>
       <w:r>
         <w:rPr>
+          <w:rFonts w:ascii="Times New Roman" w:hAnsi="Times New Roman" w:cs="Times New Roman"/>
           <w:color w:val="000000"/>
           <w:sz w:val="28"/>
           <w:szCs w:val="28"/>
@@ -105,6 +123,7 @@
       <w:proofErr w:type="spellEnd"/>
       <w:r>
         <w:rPr>
+          <w:rFonts w:ascii="Times New Roman" w:hAnsi="Times New Roman" w:cs="Times New Roman"/>
           <w:color w:val="000000"/>
           <w:sz w:val="28"/>
           <w:szCs w:val="28"/>
@@ -114,6 +133,7 @@
       <w:proofErr w:type="spellStart"/>
       <w:r>
         <w:rPr>
+          <w:rFonts w:ascii="Times New Roman" w:hAnsi="Times New Roman" w:cs="Times New Roman"/>
           <w:color w:val="000000"/>
           <w:sz w:val="28"/>
           <w:szCs w:val="28"/>
@@ -125,14 +145,26 @@
     <w:p>
       <w:pPr>
         <w:spacing w:after="240"/>
+        <w:rPr>
+          <w:rFonts w:ascii="Times New Roman" w:hAnsi="Times New Roman" w:cs="Times New Roman"/>
+        </w:rPr>
       </w:pPr>
       <w:r>
+        <w:rPr>
+          <w:rFonts w:ascii="Times New Roman" w:hAnsi="Times New Roman" w:cs="Times New Roman"/>
+        </w:rPr>
         <w:br/>
       </w:r>
       <w:r>
+        <w:rPr>
+          <w:rFonts w:ascii="Times New Roman" w:hAnsi="Times New Roman" w:cs="Times New Roman"/>
+        </w:rPr>
         <w:br/>
       </w:r>
       <w:r>
+        <w:rPr>
+          <w:rFonts w:ascii="Times New Roman" w:hAnsi="Times New Roman" w:cs="Times New Roman"/>
+        </w:rPr>
         <w:br/>
       </w:r>
     </w:p>
@@ -140,10 +172,14 @@
       <w:pPr>
         <w:spacing w:after="160"/>
         <w:jc w:val="center"/>
+        <w:rPr>
+          <w:rFonts w:ascii="Times New Roman" w:hAnsi="Times New Roman" w:cs="Times New Roman"/>
+        </w:rPr>
       </w:pPr>
       <w:proofErr w:type="spellStart"/>
       <w:r>
         <w:rPr>
+          <w:rFonts w:ascii="Times New Roman" w:hAnsi="Times New Roman" w:cs="Times New Roman"/>
           <w:b/>
           <w:bCs/>
           <w:color w:val="000000"/>
@@ -159,6 +195,7 @@
         <w:spacing w:after="160"/>
         <w:jc w:val="center"/>
         <w:rPr>
+          <w:rFonts w:ascii="Times New Roman" w:hAnsi="Times New Roman" w:cs="Times New Roman"/>
           <w:color w:val="000000"/>
           <w:sz w:val="28"/>
           <w:szCs w:val="28"/>
@@ -167,6 +204,7 @@
       <w:proofErr w:type="spellStart"/>
       <w:r>
         <w:rPr>
+          <w:rFonts w:ascii="Times New Roman" w:hAnsi="Times New Roman" w:cs="Times New Roman"/>
           <w:color w:val="000000"/>
           <w:sz w:val="28"/>
           <w:szCs w:val="28"/>
@@ -176,6 +214,7 @@
       <w:proofErr w:type="spellEnd"/>
       <w:r>
         <w:rPr>
+          <w:rFonts w:ascii="Times New Roman" w:hAnsi="Times New Roman" w:cs="Times New Roman"/>
           <w:color w:val="000000"/>
           <w:sz w:val="28"/>
           <w:szCs w:val="28"/>
@@ -185,6 +224,7 @@
       <w:proofErr w:type="spellStart"/>
       <w:r>
         <w:rPr>
+          <w:rFonts w:ascii="Times New Roman" w:hAnsi="Times New Roman" w:cs="Times New Roman"/>
           <w:color w:val="000000"/>
           <w:sz w:val="28"/>
           <w:szCs w:val="28"/>
@@ -194,6 +234,7 @@
       <w:proofErr w:type="spellEnd"/>
       <w:r>
         <w:rPr>
+          <w:rFonts w:ascii="Times New Roman" w:hAnsi="Times New Roman" w:cs="Times New Roman"/>
           <w:color w:val="000000"/>
           <w:sz w:val="28"/>
           <w:szCs w:val="28"/>
@@ -203,6 +244,7 @@
       <w:proofErr w:type="spellStart"/>
       <w:r>
         <w:rPr>
+          <w:rFonts w:ascii="Times New Roman" w:hAnsi="Times New Roman" w:cs="Times New Roman"/>
           <w:color w:val="000000"/>
           <w:sz w:val="28"/>
           <w:szCs w:val="28"/>
@@ -212,6 +254,7 @@
       <w:proofErr w:type="spellEnd"/>
       <w:r>
         <w:rPr>
+          <w:rFonts w:ascii="Times New Roman" w:hAnsi="Times New Roman" w:cs="Times New Roman"/>
           <w:color w:val="000000"/>
           <w:sz w:val="28"/>
           <w:szCs w:val="28"/>
@@ -224,6 +267,7 @@
         <w:spacing w:after="160"/>
         <w:jc w:val="center"/>
         <w:rPr>
+          <w:rFonts w:ascii="Times New Roman" w:hAnsi="Times New Roman" w:cs="Times New Roman"/>
           <w:sz w:val="28"/>
           <w:szCs w:val="28"/>
           <w:lang w:val="uk-UA"/>
@@ -231,6 +275,7 @@
       </w:pPr>
       <w:r>
         <w:rPr>
+          <w:rFonts w:ascii="Times New Roman" w:hAnsi="Times New Roman" w:cs="Times New Roman"/>
           <w:sz w:val="28"/>
           <w:szCs w:val="28"/>
           <w:lang w:val="uk-UA"/>
@@ -243,6 +288,7 @@
         <w:spacing w:after="160"/>
         <w:jc w:val="center"/>
         <w:rPr>
+          <w:rFonts w:ascii="Times New Roman" w:hAnsi="Times New Roman" w:cs="Times New Roman"/>
           <w:sz w:val="28"/>
           <w:szCs w:val="28"/>
         </w:rPr>
@@ -262,6 +308,7 @@
       <w:proofErr w:type="spellStart"/>
       <w:r>
         <w:rPr>
+          <w:rFonts w:ascii="Times New Roman" w:hAnsi="Times New Roman" w:cs="Times New Roman"/>
           <w:sz w:val="28"/>
           <w:szCs w:val="28"/>
         </w:rPr>
@@ -270,6 +317,7 @@
       <w:proofErr w:type="spellEnd"/>
       <w:r>
         <w:rPr>
+          <w:rFonts w:ascii="Times New Roman" w:hAnsi="Times New Roman" w:cs="Times New Roman"/>
           <w:sz w:val="28"/>
           <w:szCs w:val="28"/>
         </w:rPr>
@@ -278,6 +326,7 @@
       <w:proofErr w:type="spellStart"/>
       <w:r>
         <w:rPr>
+          <w:rFonts w:ascii="Times New Roman" w:hAnsi="Times New Roman" w:cs="Times New Roman"/>
           <w:sz w:val="28"/>
           <w:szCs w:val="28"/>
         </w:rPr>
@@ -286,6 +335,7 @@
       <w:proofErr w:type="spellEnd"/>
       <w:r>
         <w:rPr>
+          <w:rFonts w:ascii="Times New Roman" w:hAnsi="Times New Roman" w:cs="Times New Roman"/>
           <w:sz w:val="28"/>
           <w:szCs w:val="28"/>
         </w:rPr>
@@ -294,6 +344,7 @@
       <w:proofErr w:type="spellStart"/>
       <w:r>
         <w:rPr>
+          <w:rFonts w:ascii="Times New Roman" w:hAnsi="Times New Roman" w:cs="Times New Roman"/>
           <w:sz w:val="28"/>
           <w:szCs w:val="28"/>
         </w:rPr>
@@ -302,6 +353,7 @@
       <w:proofErr w:type="spellEnd"/>
       <w:r>
         <w:rPr>
+          <w:rFonts w:ascii="Times New Roman" w:hAnsi="Times New Roman" w:cs="Times New Roman"/>
           <w:sz w:val="28"/>
           <w:szCs w:val="28"/>
         </w:rPr>
@@ -310,6 +362,7 @@
       <w:proofErr w:type="spellStart"/>
       <w:r>
         <w:rPr>
+          <w:rFonts w:ascii="Times New Roman" w:hAnsi="Times New Roman" w:cs="Times New Roman"/>
           <w:sz w:val="28"/>
           <w:szCs w:val="28"/>
         </w:rPr>
@@ -318,6 +371,7 @@
       <w:proofErr w:type="spellEnd"/>
       <w:r>
         <w:rPr>
+          <w:rFonts w:ascii="Times New Roman" w:hAnsi="Times New Roman" w:cs="Times New Roman"/>
           <w:sz w:val="28"/>
           <w:szCs w:val="28"/>
         </w:rPr>
@@ -326,6 +380,7 @@
       <w:proofErr w:type="spellStart"/>
       <w:r>
         <w:rPr>
+          <w:rFonts w:ascii="Times New Roman" w:hAnsi="Times New Roman" w:cs="Times New Roman"/>
           <w:sz w:val="28"/>
           <w:szCs w:val="28"/>
         </w:rPr>
@@ -334,6 +389,7 @@
       <w:proofErr w:type="spellEnd"/>
       <w:r>
         <w:rPr>
+          <w:rFonts w:ascii="Times New Roman" w:hAnsi="Times New Roman" w:cs="Times New Roman"/>
           <w:sz w:val="28"/>
           <w:szCs w:val="28"/>
         </w:rPr>
@@ -342,6 +398,7 @@
       <w:proofErr w:type="spellStart"/>
       <w:r>
         <w:rPr>
+          <w:rFonts w:ascii="Times New Roman" w:hAnsi="Times New Roman" w:cs="Times New Roman"/>
           <w:sz w:val="28"/>
           <w:szCs w:val="28"/>
         </w:rPr>
@@ -350,6 +407,7 @@
       <w:proofErr w:type="spellEnd"/>
       <w:r>
         <w:rPr>
+          <w:rFonts w:ascii="Times New Roman" w:hAnsi="Times New Roman" w:cs="Times New Roman"/>
           <w:sz w:val="28"/>
           <w:szCs w:val="28"/>
         </w:rPr>
@@ -358,6 +416,7 @@
       <w:proofErr w:type="spellStart"/>
       <w:r>
         <w:rPr>
+          <w:rFonts w:ascii="Times New Roman" w:hAnsi="Times New Roman" w:cs="Times New Roman"/>
           <w:sz w:val="28"/>
           <w:szCs w:val="28"/>
         </w:rPr>
@@ -380,23 +439,44 @@
     <w:p>
       <w:pPr>
         <w:spacing w:after="240"/>
+        <w:rPr>
+          <w:rFonts w:ascii="Times New Roman" w:hAnsi="Times New Roman" w:cs="Times New Roman"/>
+        </w:rPr>
       </w:pPr>
       <w:r>
+        <w:rPr>
+          <w:rFonts w:ascii="Times New Roman" w:hAnsi="Times New Roman" w:cs="Times New Roman"/>
+        </w:rPr>
         <w:br/>
       </w:r>
       <w:r>
+        <w:rPr>
+          <w:rFonts w:ascii="Times New Roman" w:hAnsi="Times New Roman" w:cs="Times New Roman"/>
+        </w:rPr>
         <w:br/>
       </w:r>
       <w:r>
+        <w:rPr>
+          <w:rFonts w:ascii="Times New Roman" w:hAnsi="Times New Roman" w:cs="Times New Roman"/>
+        </w:rPr>
         <w:br/>
       </w:r>
       <w:r>
+        <w:rPr>
+          <w:rFonts w:ascii="Times New Roman" w:hAnsi="Times New Roman" w:cs="Times New Roman"/>
+        </w:rPr>
         <w:br/>
       </w:r>
       <w:r>
+        <w:rPr>
+          <w:rFonts w:ascii="Times New Roman" w:hAnsi="Times New Roman" w:cs="Times New Roman"/>
+        </w:rPr>
         <w:br/>
       </w:r>
       <w:r>
+        <w:rPr>
+          <w:rFonts w:ascii="Times New Roman" w:hAnsi="Times New Roman" w:cs="Times New Roman"/>
+        </w:rPr>
         <w:br/>
       </w:r>
     </w:p>
@@ -404,10 +484,14 @@
       <w:pPr>
         <w:spacing w:after="160"/>
         <w:jc w:val="right"/>
+        <w:rPr>
+          <w:rFonts w:ascii="Times New Roman" w:hAnsi="Times New Roman" w:cs="Times New Roman"/>
+        </w:rPr>
       </w:pPr>
       <w:proofErr w:type="spellStart"/>
       <w:r>
         <w:rPr>
+          <w:rFonts w:ascii="Times New Roman" w:hAnsi="Times New Roman" w:cs="Times New Roman"/>
           <w:color w:val="000000"/>
           <w:sz w:val="28"/>
           <w:szCs w:val="28"/>
@@ -417,6 +501,7 @@
       <w:proofErr w:type="spellEnd"/>
       <w:r>
         <w:rPr>
+          <w:rFonts w:ascii="Times New Roman" w:hAnsi="Times New Roman" w:cs="Times New Roman"/>
           <w:color w:val="000000"/>
           <w:sz w:val="28"/>
           <w:szCs w:val="28"/>
@@ -426,6 +511,7 @@
       </w:r>
       <w:r>
         <w:rPr>
+          <w:rFonts w:ascii="Times New Roman" w:hAnsi="Times New Roman" w:cs="Times New Roman"/>
           <w:color w:val="000000"/>
           <w:sz w:val="28"/>
           <w:szCs w:val="28"/>
@@ -435,6 +521,7 @@
       <w:proofErr w:type="spellStart"/>
       <w:r>
         <w:rPr>
+          <w:rFonts w:ascii="Times New Roman" w:hAnsi="Times New Roman" w:cs="Times New Roman"/>
           <w:color w:val="000000"/>
           <w:sz w:val="28"/>
           <w:szCs w:val="28"/>
@@ -444,6 +531,7 @@
       <w:proofErr w:type="spellEnd"/>
       <w:r>
         <w:rPr>
+          <w:rFonts w:ascii="Times New Roman" w:hAnsi="Times New Roman" w:cs="Times New Roman"/>
           <w:color w:val="000000"/>
           <w:sz w:val="28"/>
           <w:szCs w:val="28"/>
@@ -452,6 +540,7 @@
       </w:r>
       <w:r>
         <w:rPr>
+          <w:rFonts w:ascii="Times New Roman" w:hAnsi="Times New Roman" w:cs="Times New Roman"/>
           <w:color w:val="000000"/>
           <w:sz w:val="28"/>
           <w:szCs w:val="28"/>
@@ -461,6 +550,7 @@
       </w:r>
       <w:r>
         <w:rPr>
+          <w:rFonts w:ascii="Times New Roman" w:hAnsi="Times New Roman" w:cs="Times New Roman"/>
           <w:color w:val="000000"/>
           <w:sz w:val="28"/>
           <w:szCs w:val="28"/>
@@ -470,6 +560,7 @@
       <w:proofErr w:type="spellStart"/>
       <w:r>
         <w:rPr>
+          <w:rFonts w:ascii="Times New Roman" w:hAnsi="Times New Roman" w:cs="Times New Roman"/>
           <w:color w:val="000000"/>
           <w:sz w:val="28"/>
           <w:szCs w:val="28"/>
@@ -479,6 +570,7 @@
       <w:proofErr w:type="spellEnd"/>
       <w:r>
         <w:rPr>
+          <w:rFonts w:ascii="Times New Roman" w:hAnsi="Times New Roman" w:cs="Times New Roman"/>
           <w:color w:val="000000"/>
           <w:sz w:val="28"/>
           <w:szCs w:val="28"/>
@@ -488,6 +580,7 @@
       <w:proofErr w:type="spellStart"/>
       <w:r>
         <w:rPr>
+          <w:rFonts w:ascii="Times New Roman" w:hAnsi="Times New Roman" w:cs="Times New Roman"/>
           <w:color w:val="000000"/>
           <w:sz w:val="28"/>
           <w:szCs w:val="28"/>
@@ -500,9 +593,13 @@
       <w:pPr>
         <w:spacing w:after="160"/>
         <w:jc w:val="right"/>
+        <w:rPr>
+          <w:rFonts w:ascii="Times New Roman" w:hAnsi="Times New Roman" w:cs="Times New Roman"/>
+        </w:rPr>
       </w:pPr>
       <w:r>
         <w:rPr>
+          <w:rFonts w:ascii="Times New Roman" w:hAnsi="Times New Roman" w:cs="Times New Roman"/>
           <w:color w:val="000000"/>
           <w:sz w:val="28"/>
           <w:szCs w:val="28"/>
@@ -512,6 +609,7 @@
       </w:r>
       <w:r>
         <w:rPr>
+          <w:rFonts w:ascii="Times New Roman" w:hAnsi="Times New Roman" w:cs="Times New Roman"/>
           <w:color w:val="000000"/>
           <w:sz w:val="28"/>
           <w:szCs w:val="28"/>
@@ -520,6 +618,7 @@
       </w:r>
       <w:r>
         <w:rPr>
+          <w:rFonts w:ascii="Times New Roman" w:hAnsi="Times New Roman" w:cs="Times New Roman"/>
           <w:color w:val="000000"/>
           <w:sz w:val="28"/>
           <w:szCs w:val="28"/>
@@ -529,6 +628,7 @@
       </w:r>
       <w:r>
         <w:rPr>
+          <w:rFonts w:ascii="Times New Roman" w:hAnsi="Times New Roman" w:cs="Times New Roman"/>
           <w:color w:val="000000"/>
           <w:sz w:val="28"/>
           <w:szCs w:val="28"/>
@@ -541,12 +641,14 @@
         <w:spacing w:after="240"/>
         <w:jc w:val="right"/>
         <w:rPr>
+          <w:rFonts w:ascii="Times New Roman" w:hAnsi="Times New Roman" w:cs="Times New Roman"/>
           <w:lang w:val="uk-UA"/>
         </w:rPr>
       </w:pPr>
       <w:proofErr w:type="spellStart"/>
       <w:r>
         <w:rPr>
+          <w:rFonts w:ascii="Times New Roman" w:hAnsi="Times New Roman" w:cs="Times New Roman"/>
           <w:sz w:val="28"/>
           <w:szCs w:val="28"/>
           <w:lang w:val="uk-UA"/>
@@ -556,6 +658,7 @@
       <w:proofErr w:type="spellEnd"/>
       <w:r>
         <w:rPr>
+          <w:rFonts w:ascii="Times New Roman" w:hAnsi="Times New Roman" w:cs="Times New Roman"/>
           <w:sz w:val="28"/>
           <w:szCs w:val="28"/>
           <w:lang w:val="uk-UA"/>
@@ -568,6 +671,7 @@
         <w:spacing w:after="160"/>
         <w:jc w:val="center"/>
         <w:rPr>
+          <w:rFonts w:ascii="Times New Roman" w:hAnsi="Times New Roman" w:cs="Times New Roman"/>
           <w:color w:val="000000"/>
           <w:sz w:val="28"/>
           <w:szCs w:val="28"/>
@@ -579,6 +683,7 @@
         <w:spacing w:after="160"/>
         <w:jc w:val="center"/>
         <w:rPr>
+          <w:rFonts w:ascii="Times New Roman" w:hAnsi="Times New Roman" w:cs="Times New Roman"/>
           <w:color w:val="000000"/>
           <w:sz w:val="28"/>
           <w:szCs w:val="28"/>
@@ -590,6 +695,7 @@
         <w:spacing w:after="160"/>
         <w:jc w:val="center"/>
         <w:rPr>
+          <w:rFonts w:ascii="Times New Roman" w:hAnsi="Times New Roman" w:cs="Times New Roman"/>
           <w:color w:val="000000"/>
           <w:sz w:val="28"/>
           <w:szCs w:val="28"/>
@@ -601,6 +707,7 @@
         <w:spacing w:after="160"/>
         <w:jc w:val="center"/>
         <w:rPr>
+          <w:rFonts w:ascii="Times New Roman" w:hAnsi="Times New Roman" w:cs="Times New Roman"/>
           <w:color w:val="000000"/>
           <w:sz w:val="28"/>
           <w:szCs w:val="28"/>
@@ -612,6 +719,7 @@
         <w:spacing w:after="160"/>
         <w:jc w:val="center"/>
         <w:rPr>
+          <w:rFonts w:ascii="Times New Roman" w:hAnsi="Times New Roman" w:cs="Times New Roman"/>
           <w:color w:val="000000"/>
           <w:sz w:val="28"/>
           <w:szCs w:val="28"/>
@@ -622,6 +730,7 @@
       <w:pPr>
         <w:spacing w:after="160"/>
         <w:rPr>
+          <w:rFonts w:ascii="Times New Roman" w:hAnsi="Times New Roman" w:cs="Times New Roman"/>
           <w:color w:val="000000"/>
           <w:sz w:val="28"/>
           <w:szCs w:val="28"/>
@@ -632,10 +741,14 @@
       <w:pPr>
         <w:spacing w:after="160"/>
         <w:jc w:val="center"/>
+        <w:rPr>
+          <w:rFonts w:ascii="Times New Roman" w:hAnsi="Times New Roman" w:cs="Times New Roman"/>
+        </w:rPr>
       </w:pPr>
       <w:proofErr w:type="spellStart"/>
       <w:r>
         <w:rPr>
+          <w:rFonts w:ascii="Times New Roman" w:hAnsi="Times New Roman" w:cs="Times New Roman"/>
           <w:color w:val="000000"/>
           <w:sz w:val="28"/>
           <w:szCs w:val="28"/>
@@ -645,19 +758,12 @@
       <w:proofErr w:type="spellEnd"/>
       <w:r>
         <w:rPr>
+          <w:rFonts w:ascii="Times New Roman" w:hAnsi="Times New Roman" w:cs="Times New Roman"/>
           <w:color w:val="000000"/>
           <w:sz w:val="28"/>
           <w:szCs w:val="28"/>
         </w:rPr>
-        <w:t xml:space="preserve"> – 202</w:t>
-      </w:r>
-      <w:r>
-        <w:rPr>
-          <w:color w:val="000000"/>
-          <w:sz w:val="28"/>
-          <w:szCs w:val="28"/>
-        </w:rPr>
-        <w:t>5</w:t>
+        <w:t xml:space="preserve"> – 2025</w:t>
       </w:r>
     </w:p>
     <w:p>
@@ -882,7 +988,37 @@
           <w:sz w:val="28"/>
           <w:szCs w:val="28"/>
         </w:rPr>
-        <w:t xml:space="preserve">Типи зв’язків і кардинальності Банк — Фонд (ETF): 1–M. Один банк емітує багато фондів; кожен фонд має рівно одного емітента (обов’язкова участь фонду). Фонд (ETF) — Виплата: 1–M. Фонд здійснює 0..N виплат у часі. Фонд (ETF) — Фактшит фонду: 1–1. Фіксується один актуальний фактшит на фонд. Фонд (ETF) — Цінний папір через Холдинг: M–N у часі; холдинг фіксує входження інструментів до портфеля. Індекс — Цінний папір через Склад індексу: M–N у часі; склад індексу — часові знімки. Рейтинговий список — Елемент списку — Фонд: TopList 1–M TopListItem і ETF 1–M TopListItem (асоціативний патерн із залежною слабкою сутністю). Лістинг (тернарний): ETF × Біржа × Валюта. Тікер визначається саме трійкою, а не будь-якою парою. </w:t>
+        <w:t xml:space="preserve">Типи зв’язків і кардинальності Банк — Фонд (ETF): 1–M. Один банк емітує багато фондів; кожен фонд має рівно одного емітента (обов’язкова участь фонду). Фонд (ETF) — Виплата: 1–M. Фонд здійснює 0..N виплат у часі. Фонд (ETF) — Фактшит фонду: 1–1. Фіксується один актуальний фактшит на фонд. Фонд (ETF) — Цінний папір через Холдинг: </w:t>
+      </w:r>
+      <w:r>
+        <w:rPr>
+          <w:sz w:val="28"/>
+          <w:szCs w:val="28"/>
+          <w:lang w:val="en-US"/>
+        </w:rPr>
+        <w:t>1</w:t>
+      </w:r>
+      <w:r>
+        <w:rPr>
+          <w:sz w:val="28"/>
+          <w:szCs w:val="28"/>
+        </w:rPr>
+        <w:t>–</w:t>
+      </w:r>
+      <w:r>
+        <w:rPr>
+          <w:sz w:val="28"/>
+          <w:szCs w:val="28"/>
+          <w:lang w:val="en-US"/>
+        </w:rPr>
+        <w:t>M</w:t>
+      </w:r>
+      <w:r>
+        <w:rPr>
+          <w:sz w:val="28"/>
+          <w:szCs w:val="28"/>
+        </w:rPr>
+        <w:t xml:space="preserve"> у часі; холдинг фіксує входження інструментів до портфеля. Індекс — Цінний папір через Склад індексу: M–N у часі; склад індексу — часові знімки. Рейтинговий список — Елемент списку — Фонд: TopList 1–M TopListItem і ETF 1–M TopListItem (асоціативний патерн із залежною слабкою сутністю). Лістинг (тернарний): ETF × Біржа × Валюта. Тікер визначається саме трійкою, а не будь-якою парою. </w:t>
       </w:r>
     </w:p>
     <w:p>
@@ -901,7 +1037,7 @@
           <w:sz w:val="28"/>
           <w:szCs w:val="28"/>
         </w:rPr>
-        <w:t xml:space="preserve">Чому «Холдинг» і «Елемент списку» — слабкі сутності Холдинг існує лише в контексті конкретного фонду та конкретного цінного паперу в конкретний момент часу; без «батьків» не ідентифікується — тому слабка сутність. Елемент рейтингового списку має сенс тільки в межах певного списку та для конкретного фонду; це залежна (слабка) сутність, що ідентифікується «список + фонд» (і ранг). </w:t>
+        <w:t xml:space="preserve">Елемент рейтингового списку має сенс тільки в межах певного списку та для конкретного фонду; це залежна (слабка) сутність, що ідентифікується «список + фонд» (і ранг). </w:t>
       </w:r>
     </w:p>
     <w:p>
@@ -939,8 +1075,15 @@
           <w:sz w:val="28"/>
           <w:szCs w:val="28"/>
         </w:rPr>
+        <w:t xml:space="preserve">Self-зв’язок (рекурсія) «ETF утримує ETF» Оскільки Фонд — підтип Цінного паперу, він може бути компонентом портфеля іншого фонду. Це моделюється тими самими Холдингами: «фонд-батько» </w:t>
+      </w:r>
+      <w:r>
+        <w:rPr>
+          <w:sz w:val="28"/>
+          <w:szCs w:val="28"/>
+        </w:rPr>
         <w:lastRenderedPageBreak/>
-        <w:t xml:space="preserve">Self-зв’язок (рекурсія) «ETF утримує ETF» Оскільки Фонд — підтип Цінного паперу, він може бути компонентом портфеля іншого фонду. Це моделюється тими самими Холдингами: «фонд-батько» утримує «цінний папір», яким може бути інший ETF. Додаткове правило: заборона циклів володіння (уникати взаємного володіння по колу). </w:t>
+        <w:t xml:space="preserve">утримує «цінний папір», яким може бути інший ETF. Додаткове правило: заборона циклів володіння (уникати взаємного володіння по колу). </w:t>
       </w:r>
     </w:p>
     <w:p>

</xml_diff>